<commit_message>
Removed doc file only pdfs
</commit_message>
<xml_diff>
--- a/Recommendations to the dealer.docx
+++ b/Recommendations to the dealer.docx
@@ -363,7 +363,49 @@
           <w:sz w:val="21"/>
           <w:szCs w:val="21"/>
         </w:rPr>
-        <w:t>Dealers should prefer to buy cars with low age with color black, while, grey or silver.</w:t>
+        <w:t xml:space="preserve">Dealers should prefer to buy cars with low age with color black, while, </w:t>
+      </w:r>
+      <w:r>
+        <w:rPr>
+          <w:rFonts w:ascii="Helvetica Neue" w:eastAsia="Times New Roman" w:hAnsi="Helvetica Neue" w:cs="Times New Roman"/>
+          <w:color w:val="000000"/>
+          <w:sz w:val="21"/>
+          <w:szCs w:val="21"/>
+        </w:rPr>
+        <w:t xml:space="preserve">or </w:t>
+      </w:r>
+      <w:r>
+        <w:rPr>
+          <w:rFonts w:ascii="Helvetica Neue" w:eastAsia="Times New Roman" w:hAnsi="Helvetica Neue" w:cs="Times New Roman"/>
+          <w:color w:val="000000"/>
+          <w:sz w:val="21"/>
+          <w:szCs w:val="21"/>
+        </w:rPr>
+        <w:t>silver.</w:t>
+      </w:r>
+    </w:p>
+    <w:p>
+      <w:pPr>
+        <w:numPr>
+          <w:ilvl w:val="0"/>
+          <w:numId w:val="1"/>
+        </w:numPr>
+        <w:spacing w:before="100" w:beforeAutospacing="1" w:after="100" w:afterAutospacing="1"/>
+        <w:rPr>
+          <w:rFonts w:ascii="Helvetica Neue" w:eastAsia="Times New Roman" w:hAnsi="Helvetica Neue" w:cs="Times New Roman"/>
+          <w:color w:val="000000"/>
+          <w:sz w:val="21"/>
+          <w:szCs w:val="21"/>
+        </w:rPr>
+      </w:pPr>
+      <w:r>
+        <w:rPr>
+          <w:rFonts w:ascii="Helvetica Neue" w:eastAsia="Times New Roman" w:hAnsi="Helvetica Neue" w:cs="Times New Roman"/>
+          <w:color w:val="000000"/>
+          <w:sz w:val="21"/>
+          <w:szCs w:val="21"/>
+        </w:rPr>
+        <w:t xml:space="preserve">The top priced cars are tesla, Ferrari, ram and Porsche. </w:t>
       </w:r>
     </w:p>
     <w:p>

</xml_diff>